<commit_message>
final touch up - fixing bugs + saving image code corrected
</commit_message>
<xml_diff>
--- a/Readme.docx
+++ b/Readme.docx
@@ -75,25 +75,99 @@
           <w:szCs w:val="36"/>
         </w:rPr>
       </w:pPr>
-    </w:p>
-    <w:p>
-      <w:pPr>
-        <w:autoSpaceDE w:val="0"/>
-        <w:autoSpaceDN w:val="0"/>
-        <w:adjustRightInd w:val="0"/>
-        <w:rPr>
-          <w:rFonts w:ascii="Times New Roman" w:hAnsi="Times New Roman" w:cs="Times New Roman"/>
-          <w:b/>
-          <w:color w:val="000000"/>
-          <w:sz w:val="28"/>
-          <w:szCs w:val="28"/>
-        </w:rPr>
-      </w:pPr>
-      <w:r>
-        <w:rPr>
-          <w:rFonts w:ascii="Times New Roman" w:hAnsi="Times New Roman" w:cs="Times New Roman"/>
-          <w:b/>
-          <w:color w:val="000000"/>
+      <w:r>
+        <w:rPr>
+          <w:rFonts w:ascii="Times New Roman" w:hAnsi="Times New Roman" w:cs="Times New Roman"/>
+          <w:b/>
+          <w:color w:val="000000"/>
+          <w:sz w:val="36"/>
+          <w:szCs w:val="36"/>
+        </w:rPr>
+        <w:tab/>
+      </w:r>
+      <w:r>
+        <w:rPr>
+          <w:rFonts w:ascii="Times New Roman" w:hAnsi="Times New Roman" w:cs="Times New Roman"/>
+          <w:b/>
+          <w:color w:val="000000"/>
+          <w:sz w:val="36"/>
+          <w:szCs w:val="36"/>
+        </w:rPr>
+        <w:tab/>
+      </w:r>
+      <w:r>
+        <w:rPr>
+          <w:rFonts w:ascii="Times New Roman" w:hAnsi="Times New Roman" w:cs="Times New Roman"/>
+          <w:b/>
+          <w:color w:val="000000"/>
+          <w:sz w:val="36"/>
+          <w:szCs w:val="36"/>
+        </w:rPr>
+        <w:tab/>
+      </w:r>
+      <w:r>
+        <w:rPr>
+          <w:rFonts w:ascii="Times New Roman" w:hAnsi="Times New Roman" w:cs="Times New Roman"/>
+          <w:b/>
+          <w:color w:val="000000"/>
+          <w:sz w:val="36"/>
+          <w:szCs w:val="36"/>
+        </w:rPr>
+        <w:tab/>
+      </w:r>
+      <w:r>
+        <w:rPr>
+          <w:rFonts w:ascii="Times New Roman" w:hAnsi="Times New Roman" w:cs="Times New Roman"/>
+          <w:b/>
+          <w:color w:val="000000"/>
+          <w:sz w:val="36"/>
+          <w:szCs w:val="36"/>
+        </w:rPr>
+        <w:tab/>
+      </w:r>
+      <w:r>
+        <w:rPr>
+          <w:rFonts w:ascii="Times New Roman" w:hAnsi="Times New Roman" w:cs="Times New Roman"/>
+          <w:b/>
+          <w:color w:val="FF0000"/>
+          <w:sz w:val="36"/>
+          <w:szCs w:val="36"/>
+        </w:rPr>
+        <w:t>(My Book)</w:t>
+      </w:r>
+    </w:p>
+    <w:p>
+      <w:pPr>
+        <w:autoSpaceDE w:val="0"/>
+        <w:autoSpaceDN w:val="0"/>
+        <w:adjustRightInd w:val="0"/>
+        <w:rPr>
+          <w:rFonts w:ascii="Times New Roman" w:hAnsi="Times New Roman" w:cs="Times New Roman"/>
+          <w:b/>
+          <w:color w:val="000000"/>
+          <w:sz w:val="36"/>
+          <w:szCs w:val="36"/>
+        </w:rPr>
+      </w:pPr>
+    </w:p>
+    <w:p>
+      <w:pPr>
+        <w:autoSpaceDE w:val="0"/>
+        <w:autoSpaceDN w:val="0"/>
+        <w:adjustRightInd w:val="0"/>
+        <w:rPr>
+          <w:rFonts w:ascii="Times New Roman" w:hAnsi="Times New Roman" w:cs="Times New Roman"/>
+          <w:b/>
+          <w:color w:val="FF0000"/>
+          <w:sz w:val="28"/>
+          <w:szCs w:val="28"/>
+        </w:rPr>
+      </w:pPr>
+      <w:r>
+        <w:rPr>
+          <w:rFonts w:ascii="Times New Roman" w:hAnsi="Times New Roman" w:cs="Times New Roman"/>
+          <w:b/>
+          <w:color w:val="FF0000"/>
           <w:sz w:val="28"/>
           <w:szCs w:val="28"/>
         </w:rPr>
@@ -108,16 +182,16 @@
         <w:rPr>
           <w:rFonts w:ascii="Times New Roman" w:hAnsi="Times New Roman" w:cs="Times New Roman"/>
           <w:b/>
-          <w:color w:val="000000"/>
-          <w:sz w:val="28"/>
-          <w:szCs w:val="28"/>
-        </w:rPr>
-      </w:pPr>
-      <w:r>
-        <w:rPr>
-          <w:rFonts w:ascii="Times New Roman" w:hAnsi="Times New Roman" w:cs="Times New Roman"/>
-          <w:b/>
-          <w:color w:val="000000"/>
+          <w:color w:val="FF0000"/>
+          <w:sz w:val="28"/>
+          <w:szCs w:val="28"/>
+        </w:rPr>
+      </w:pPr>
+      <w:r>
+        <w:rPr>
+          <w:rFonts w:ascii="Times New Roman" w:hAnsi="Times New Roman" w:cs="Times New Roman"/>
+          <w:b/>
+          <w:color w:val="FF0000"/>
           <w:sz w:val="28"/>
           <w:szCs w:val="28"/>
         </w:rPr>
@@ -159,83 +233,75 @@
           <w:sz w:val="28"/>
           <w:szCs w:val="28"/>
         </w:rPr>
-        <w:t>Few points about my project:</w:t>
-      </w:r>
-    </w:p>
-    <w:p>
-      <w:pPr>
-        <w:autoSpaceDE w:val="0"/>
-        <w:autoSpaceDN w:val="0"/>
-        <w:adjustRightInd w:val="0"/>
-        <w:rPr>
-          <w:rFonts w:ascii="Times New Roman" w:hAnsi="Times New Roman" w:cs="Times New Roman"/>
-          <w:b/>
-          <w:color w:val="000000"/>
-          <w:sz w:val="28"/>
-          <w:szCs w:val="28"/>
-        </w:rPr>
-      </w:pPr>
-    </w:p>
-    <w:p>
-      <w:pPr>
-        <w:autoSpaceDE w:val="0"/>
-        <w:autoSpaceDN w:val="0"/>
-        <w:adjustRightInd w:val="0"/>
-        <w:rPr>
-          <w:rFonts w:ascii="Times New Roman" w:hAnsi="Times New Roman" w:cs="Times New Roman"/>
-          <w:color w:val="000000"/>
-          <w:sz w:val="28"/>
-          <w:szCs w:val="28"/>
-        </w:rPr>
-      </w:pPr>
-      <w:r>
-        <w:rPr>
-          <w:rFonts w:ascii="Times New Roman" w:hAnsi="Times New Roman" w:cs="Times New Roman"/>
-          <w:color w:val="000000"/>
-          <w:sz w:val="28"/>
-          <w:szCs w:val="28"/>
-        </w:rPr>
-        <w:t>1. It’</w:t>
-      </w:r>
-      <w:r>
-        <w:rPr>
-          <w:rFonts w:ascii="Times New Roman" w:hAnsi="Times New Roman" w:cs="Times New Roman"/>
-          <w:color w:val="000000"/>
-          <w:sz w:val="28"/>
-          <w:szCs w:val="28"/>
-        </w:rPr>
-        <w:t>s an app which lets you create and save your personal notes.</w:t>
-      </w:r>
-    </w:p>
-    <w:p>
-      <w:pPr>
-        <w:autoSpaceDE w:val="0"/>
-        <w:autoSpaceDN w:val="0"/>
-        <w:adjustRightInd w:val="0"/>
-        <w:rPr>
-          <w:rFonts w:ascii="Times New Roman" w:hAnsi="Times New Roman" w:cs="Times New Roman"/>
-          <w:color w:val="000000"/>
-          <w:sz w:val="28"/>
-          <w:szCs w:val="28"/>
-        </w:rPr>
-      </w:pPr>
-      <w:r>
-        <w:rPr>
-          <w:rFonts w:ascii="Times New Roman" w:hAnsi="Times New Roman" w:cs="Times New Roman"/>
-          <w:color w:val="000000"/>
-          <w:sz w:val="28"/>
-          <w:szCs w:val="28"/>
-        </w:rPr>
-        <w:t xml:space="preserve">2. </w:t>
-      </w:r>
-      <w:r>
-        <w:rPr>
-          <w:rFonts w:ascii="Times New Roman" w:hAnsi="Times New Roman" w:cs="Times New Roman"/>
-          <w:color w:val="000000"/>
-          <w:sz w:val="28"/>
-          <w:szCs w:val="28"/>
-        </w:rPr>
-        <w:t>Create notes – text as well as drawing mode – you can draw and save them as image in external storage (provided you should have the external storage source)</w:t>
+        <w:t>Few points about the p</w:t>
+      </w:r>
+      <w:r>
+        <w:rPr>
+          <w:rFonts w:ascii="Times New Roman" w:hAnsi="Times New Roman" w:cs="Times New Roman"/>
+          <w:b/>
+          <w:color w:val="000000"/>
+          <w:sz w:val="28"/>
+          <w:szCs w:val="28"/>
+        </w:rPr>
+        <w:t>roject:</w:t>
+      </w:r>
+    </w:p>
+    <w:p>
+      <w:pPr>
+        <w:autoSpaceDE w:val="0"/>
+        <w:autoSpaceDN w:val="0"/>
+        <w:adjustRightInd w:val="0"/>
+        <w:rPr>
+          <w:rFonts w:ascii="Times New Roman" w:hAnsi="Times New Roman" w:cs="Times New Roman"/>
+          <w:b/>
+          <w:color w:val="000000"/>
+          <w:sz w:val="28"/>
+          <w:szCs w:val="28"/>
+        </w:rPr>
+      </w:pPr>
+    </w:p>
+    <w:p>
+      <w:pPr>
+        <w:autoSpaceDE w:val="0"/>
+        <w:autoSpaceDN w:val="0"/>
+        <w:adjustRightInd w:val="0"/>
+        <w:rPr>
+          <w:rFonts w:ascii="Times New Roman" w:hAnsi="Times New Roman" w:cs="Times New Roman"/>
+          <w:color w:val="000000"/>
+          <w:sz w:val="28"/>
+          <w:szCs w:val="28"/>
+        </w:rPr>
+      </w:pPr>
+      <w:r>
+        <w:rPr>
+          <w:rFonts w:ascii="Times New Roman" w:hAnsi="Times New Roman" w:cs="Times New Roman"/>
+          <w:color w:val="000000"/>
+          <w:sz w:val="28"/>
+          <w:szCs w:val="28"/>
+        </w:rPr>
+        <w:t>1. It’s an app which lets you create and save your personal notes.</w:t>
+      </w:r>
+    </w:p>
+    <w:p>
+      <w:pPr>
+        <w:autoSpaceDE w:val="0"/>
+        <w:autoSpaceDN w:val="0"/>
+        <w:adjustRightInd w:val="0"/>
+        <w:rPr>
+          <w:rFonts w:ascii="Times New Roman" w:hAnsi="Times New Roman" w:cs="Times New Roman"/>
+          <w:color w:val="000000"/>
+          <w:sz w:val="28"/>
+          <w:szCs w:val="28"/>
+        </w:rPr>
+      </w:pPr>
+      <w:r>
+        <w:rPr>
+          <w:rFonts w:ascii="Times New Roman" w:hAnsi="Times New Roman" w:cs="Times New Roman"/>
+          <w:color w:val="000000"/>
+          <w:sz w:val="28"/>
+          <w:szCs w:val="28"/>
+        </w:rPr>
+        <w:t>2. Create notes – text as well as drawing mode – you can draw and save them as image in external storage (provided you should have the external storage source)</w:t>
       </w:r>
     </w:p>
     <w:p>
@@ -279,97 +345,272 @@
           <w:sz w:val="28"/>
           <w:szCs w:val="28"/>
         </w:rPr>
-        <w:t>4. You can secure your notes with passwords.</w:t>
-      </w:r>
-    </w:p>
-    <w:p>
-      <w:pPr>
-        <w:autoSpaceDE w:val="0"/>
-        <w:autoSpaceDN w:val="0"/>
-        <w:adjustRightInd w:val="0"/>
-        <w:rPr>
-          <w:rFonts w:ascii="Times New Roman" w:hAnsi="Times New Roman" w:cs="Times New Roman"/>
-          <w:color w:val="000000"/>
-          <w:sz w:val="28"/>
-          <w:szCs w:val="28"/>
-        </w:rPr>
-      </w:pPr>
-      <w:r>
-        <w:rPr>
-          <w:rFonts w:ascii="Times New Roman" w:hAnsi="Times New Roman" w:cs="Times New Roman"/>
-          <w:color w:val="000000"/>
-          <w:sz w:val="28"/>
-          <w:szCs w:val="28"/>
-        </w:rPr>
-        <w:t>5</w:t>
-      </w:r>
-      <w:r>
-        <w:rPr>
-          <w:rFonts w:ascii="Times New Roman" w:hAnsi="Times New Roman" w:cs="Times New Roman"/>
-          <w:color w:val="000000"/>
-          <w:sz w:val="28"/>
-          <w:szCs w:val="28"/>
-        </w:rPr>
-        <w:t xml:space="preserve">. </w:t>
-      </w:r>
-      <w:r>
-        <w:rPr>
-          <w:rFonts w:ascii="Times New Roman" w:hAnsi="Times New Roman" w:cs="Times New Roman"/>
-          <w:color w:val="000000"/>
-          <w:sz w:val="28"/>
-          <w:szCs w:val="28"/>
-        </w:rPr>
-        <w:t>Firebase Database used to store and retrieve notes to the server.</w:t>
-      </w:r>
-    </w:p>
-    <w:p>
-      <w:pPr>
-        <w:autoSpaceDE w:val="0"/>
-        <w:autoSpaceDN w:val="0"/>
-        <w:adjustRightInd w:val="0"/>
-        <w:rPr>
-          <w:rFonts w:ascii="Times New Roman" w:hAnsi="Times New Roman" w:cs="Times New Roman"/>
-          <w:color w:val="000000"/>
-          <w:sz w:val="28"/>
-          <w:szCs w:val="28"/>
-        </w:rPr>
-      </w:pPr>
-    </w:p>
-    <w:p>
-      <w:pPr>
-        <w:autoSpaceDE w:val="0"/>
-        <w:autoSpaceDN w:val="0"/>
-        <w:adjustRightInd w:val="0"/>
-        <w:rPr>
-          <w:rFonts w:ascii="Times New Roman" w:hAnsi="Times New Roman" w:cs="Times New Roman"/>
-          <w:b/>
-          <w:color w:val="000000"/>
-          <w:sz w:val="28"/>
-          <w:szCs w:val="28"/>
-        </w:rPr>
-      </w:pPr>
-      <w:r>
-        <w:rPr>
-          <w:rFonts w:ascii="Times New Roman" w:hAnsi="Times New Roman" w:cs="Times New Roman"/>
-          <w:b/>
-          <w:color w:val="000000"/>
-          <w:sz w:val="28"/>
-          <w:szCs w:val="28"/>
-        </w:rPr>
-        <w:t>L</w:t>
-      </w:r>
-      <w:r>
-        <w:rPr>
-          <w:rFonts w:ascii="Times New Roman" w:hAnsi="Times New Roman" w:cs="Times New Roman"/>
-          <w:b/>
-          <w:color w:val="000000"/>
-          <w:sz w:val="28"/>
-          <w:szCs w:val="28"/>
-        </w:rPr>
-        <w:t>ibraries used:</w:t>
+        <w:t>4. You can also delete the notes if you want.</w:t>
       </w:r>
       <w:bookmarkStart w:id="0" w:name="_GoBack"/>
       <w:bookmarkEnd w:id="0"/>
+    </w:p>
+    <w:p>
+      <w:pPr>
+        <w:autoSpaceDE w:val="0"/>
+        <w:autoSpaceDN w:val="0"/>
+        <w:adjustRightInd w:val="0"/>
+        <w:rPr>
+          <w:rFonts w:ascii="Times New Roman" w:hAnsi="Times New Roman" w:cs="Times New Roman"/>
+          <w:color w:val="000000"/>
+          <w:sz w:val="28"/>
+          <w:szCs w:val="28"/>
+        </w:rPr>
+      </w:pPr>
+      <w:r>
+        <w:rPr>
+          <w:rFonts w:ascii="Times New Roman" w:hAnsi="Times New Roman" w:cs="Times New Roman"/>
+          <w:color w:val="000000"/>
+          <w:sz w:val="28"/>
+          <w:szCs w:val="28"/>
+        </w:rPr>
+        <w:t>5</w:t>
+      </w:r>
+      <w:r>
+        <w:rPr>
+          <w:rFonts w:ascii="Times New Roman" w:hAnsi="Times New Roman" w:cs="Times New Roman"/>
+          <w:color w:val="000000"/>
+          <w:sz w:val="28"/>
+          <w:szCs w:val="28"/>
+        </w:rPr>
+        <w:t>. You can secure your notes with passwords.</w:t>
+      </w:r>
+    </w:p>
+    <w:p>
+      <w:pPr>
+        <w:autoSpaceDE w:val="0"/>
+        <w:autoSpaceDN w:val="0"/>
+        <w:adjustRightInd w:val="0"/>
+        <w:rPr>
+          <w:rFonts w:ascii="Times New Roman" w:hAnsi="Times New Roman" w:cs="Times New Roman"/>
+          <w:color w:val="000000"/>
+          <w:sz w:val="28"/>
+          <w:szCs w:val="28"/>
+        </w:rPr>
+      </w:pPr>
+      <w:r>
+        <w:rPr>
+          <w:rFonts w:ascii="Times New Roman" w:hAnsi="Times New Roman" w:cs="Times New Roman"/>
+          <w:color w:val="000000"/>
+          <w:sz w:val="28"/>
+          <w:szCs w:val="28"/>
+        </w:rPr>
+        <w:t>6</w:t>
+      </w:r>
+      <w:r>
+        <w:rPr>
+          <w:rFonts w:ascii="Times New Roman" w:hAnsi="Times New Roman" w:cs="Times New Roman"/>
+          <w:color w:val="000000"/>
+          <w:sz w:val="28"/>
+          <w:szCs w:val="28"/>
+        </w:rPr>
+        <w:t>. Firebase Database used to store and retrieve notes to the server.</w:t>
+      </w:r>
+    </w:p>
+    <w:p>
+      <w:pPr>
+        <w:autoSpaceDE w:val="0"/>
+        <w:autoSpaceDN w:val="0"/>
+        <w:adjustRightInd w:val="0"/>
+        <w:rPr>
+          <w:rFonts w:ascii="Times New Roman" w:hAnsi="Times New Roman" w:cs="Times New Roman"/>
+          <w:color w:val="000000"/>
+          <w:sz w:val="28"/>
+          <w:szCs w:val="28"/>
+        </w:rPr>
+      </w:pPr>
+    </w:p>
+    <w:p>
+      <w:pPr>
+        <w:autoSpaceDE w:val="0"/>
+        <w:autoSpaceDN w:val="0"/>
+        <w:adjustRightInd w:val="0"/>
+        <w:rPr>
+          <w:rFonts w:ascii="Times New Roman" w:hAnsi="Times New Roman" w:cs="Times New Roman"/>
+          <w:color w:val="000000"/>
+          <w:sz w:val="28"/>
+          <w:szCs w:val="28"/>
+        </w:rPr>
+      </w:pPr>
+      <w:r>
+        <w:rPr>
+          <w:rFonts w:ascii="Times New Roman" w:hAnsi="Times New Roman" w:cs="Times New Roman"/>
+          <w:b/>
+          <w:color w:val="000000"/>
+          <w:sz w:val="28"/>
+          <w:szCs w:val="28"/>
+        </w:rPr>
+        <w:t>Important</w:t>
+      </w:r>
+      <w:r>
+        <w:rPr>
+          <w:rFonts w:ascii="Times New Roman" w:hAnsi="Times New Roman" w:cs="Times New Roman"/>
+          <w:b/>
+          <w:color w:val="000000"/>
+          <w:sz w:val="28"/>
+          <w:szCs w:val="28"/>
+        </w:rPr>
+        <w:t>:</w:t>
+      </w:r>
+      <w:r>
+        <w:rPr>
+          <w:rFonts w:ascii="Times New Roman" w:hAnsi="Times New Roman" w:cs="Times New Roman"/>
+          <w:color w:val="000000"/>
+          <w:sz w:val="28"/>
+          <w:szCs w:val="28"/>
+        </w:rPr>
+        <w:br/>
+        <w:t>In drawing mode, you can save the drawing as an image in internal storage provided you allow the permissions (dialog box w</w:t>
+      </w:r>
+      <w:r>
+        <w:rPr>
+          <w:rFonts w:ascii="Times New Roman" w:hAnsi="Times New Roman" w:cs="Times New Roman"/>
+          <w:color w:val="000000"/>
+          <w:sz w:val="28"/>
+          <w:szCs w:val="28"/>
+        </w:rPr>
+        <w:t>ill ask you for the permission).</w:t>
+      </w:r>
+    </w:p>
+    <w:p>
+      <w:pPr>
+        <w:autoSpaceDE w:val="0"/>
+        <w:autoSpaceDN w:val="0"/>
+        <w:adjustRightInd w:val="0"/>
+        <w:rPr>
+          <w:rFonts w:ascii="Times New Roman" w:hAnsi="Times New Roman" w:cs="Times New Roman"/>
+          <w:color w:val="000000"/>
+          <w:sz w:val="28"/>
+          <w:szCs w:val="28"/>
+        </w:rPr>
+      </w:pPr>
+      <w:r>
+        <w:rPr>
+          <w:rFonts w:ascii="Times New Roman" w:hAnsi="Times New Roman" w:cs="Times New Roman"/>
+          <w:color w:val="000000"/>
+          <w:sz w:val="28"/>
+          <w:szCs w:val="28"/>
+        </w:rPr>
+        <w:br/>
+      </w:r>
+      <w:r>
+        <w:rPr>
+          <w:rFonts w:ascii="Times New Roman" w:hAnsi="Times New Roman" w:cs="Times New Roman"/>
+          <w:b/>
+          <w:color w:val="000000"/>
+          <w:sz w:val="28"/>
+          <w:szCs w:val="28"/>
+        </w:rPr>
+        <w:t>Location of the image saved</w:t>
+      </w:r>
+      <w:r>
+        <w:rPr>
+          <w:rFonts w:ascii="Times New Roman" w:hAnsi="Times New Roman" w:cs="Times New Roman"/>
+          <w:b/>
+          <w:color w:val="000000"/>
+          <w:sz w:val="28"/>
+          <w:szCs w:val="28"/>
+        </w:rPr>
+        <w:t>:</w:t>
+      </w:r>
+      <w:r>
+        <w:rPr>
+          <w:rFonts w:ascii="Times New Roman" w:hAnsi="Times New Roman" w:cs="Times New Roman"/>
+          <w:color w:val="000000"/>
+          <w:sz w:val="28"/>
+          <w:szCs w:val="28"/>
+        </w:rPr>
+        <w:t xml:space="preserve"> File explorer -&gt; Internal Storage -&gt; filename</w:t>
+      </w:r>
+      <w:r>
+        <w:rPr>
+          <w:rFonts w:ascii="Times New Roman" w:hAnsi="Times New Roman" w:cs="Times New Roman"/>
+          <w:color w:val="000000"/>
+          <w:sz w:val="28"/>
+          <w:szCs w:val="28"/>
+        </w:rPr>
+        <w:t xml:space="preserve"> </w:t>
+      </w:r>
+      <w:r>
+        <w:rPr>
+          <w:rFonts w:ascii="Times New Roman" w:hAnsi="Times New Roman" w:cs="Times New Roman"/>
+          <w:color w:val="000000"/>
+          <w:sz w:val="28"/>
+          <w:szCs w:val="28"/>
+        </w:rPr>
+        <w:t>(randomly generated through code in order to avoid name clashes)</w:t>
+      </w:r>
+      <w:r>
+        <w:rPr>
+          <w:rFonts w:ascii="Times New Roman" w:hAnsi="Times New Roman" w:cs="Times New Roman"/>
+          <w:color w:val="000000"/>
+          <w:sz w:val="28"/>
+          <w:szCs w:val="28"/>
+        </w:rPr>
+        <w:t>.</w:t>
+      </w:r>
+      <w:r>
+        <w:rPr>
+          <w:rFonts w:ascii="Times New Roman" w:hAnsi="Times New Roman" w:cs="Times New Roman"/>
+          <w:color w:val="000000"/>
+          <w:sz w:val="28"/>
+          <w:szCs w:val="28"/>
+        </w:rPr>
+        <w:br/>
+        <w:t>You can look the file by going to this location.</w:t>
+      </w:r>
+    </w:p>
+    <w:p>
+      <w:pPr>
+        <w:autoSpaceDE w:val="0"/>
+        <w:autoSpaceDN w:val="0"/>
+        <w:adjustRightInd w:val="0"/>
+        <w:rPr>
+          <w:rFonts w:ascii="Times New Roman" w:hAnsi="Times New Roman" w:cs="Times New Roman"/>
+          <w:color w:val="000000"/>
+          <w:sz w:val="28"/>
+          <w:szCs w:val="28"/>
+        </w:rPr>
+      </w:pPr>
+    </w:p>
+    <w:p>
+      <w:pPr>
+        <w:autoSpaceDE w:val="0"/>
+        <w:autoSpaceDN w:val="0"/>
+        <w:adjustRightInd w:val="0"/>
+        <w:rPr>
+          <w:rFonts w:ascii="Times New Roman" w:hAnsi="Times New Roman" w:cs="Times New Roman"/>
+          <w:b/>
+          <w:color w:val="000000"/>
+          <w:sz w:val="28"/>
+          <w:szCs w:val="28"/>
+        </w:rPr>
+      </w:pPr>
+      <w:r>
+        <w:rPr>
+          <w:rFonts w:ascii="Times New Roman" w:hAnsi="Times New Roman" w:cs="Times New Roman"/>
+          <w:b/>
+          <w:color w:val="000000"/>
+          <w:sz w:val="28"/>
+          <w:szCs w:val="28"/>
+        </w:rPr>
+        <w:t>L</w:t>
+      </w:r>
+      <w:r>
+        <w:rPr>
+          <w:rFonts w:ascii="Times New Roman" w:hAnsi="Times New Roman" w:cs="Times New Roman"/>
+          <w:b/>
+          <w:color w:val="000000"/>
+          <w:sz w:val="28"/>
+          <w:szCs w:val="28"/>
+        </w:rPr>
+        <w:t>ibraries used:</w:t>
+      </w:r>
     </w:p>
     <w:p>
       <w:pPr>

</xml_diff>